<commit_message>
Estudo do dia 26/06
</commit_message>
<xml_diff>
--- a/LOGICA DE PROGRAMAÇÃO.docx
+++ b/LOGICA DE PROGRAMAÇÃO.docx
@@ -1333,8 +1333,113 @@
         </w:rPr>
         <w:t>” = serve para</w:t>
       </w:r>
+      <w:r>
+        <w:rPr>
+          <w:sz w:val="28"/>
+        </w:rPr>
+        <w:t xml:space="preserve"> </w:t>
+      </w:r>
+    </w:p>
+    <w:p>
+      <w:pPr>
+        <w:rPr>
+          <w:sz w:val="28"/>
+        </w:rPr>
+      </w:pPr>
+      <w:proofErr w:type="spellStart"/>
+      <w:r>
+        <w:rPr>
+          <w:sz w:val="28"/>
+        </w:rPr>
+        <w:t>Javascript</w:t>
+      </w:r>
+      <w:proofErr w:type="spellEnd"/>
+      <w:r>
+        <w:rPr>
+          <w:sz w:val="28"/>
+        </w:rPr>
+        <w:t xml:space="preserve"> = não é muito utilizado para contas matemáticas.</w:t>
+      </w:r>
+    </w:p>
+    <w:p>
+      <w:pPr>
+        <w:rPr>
+          <w:sz w:val="28"/>
+        </w:rPr>
+      </w:pPr>
+      <w:proofErr w:type="spellStart"/>
+      <w:proofErr w:type="gramStart"/>
+      <w:r>
+        <w:rPr>
+          <w:sz w:val="28"/>
+        </w:rPr>
+        <w:t>toFixed</w:t>
+      </w:r>
+      <w:proofErr w:type="spellEnd"/>
+      <w:r>
+        <w:rPr>
+          <w:sz w:val="28"/>
+        </w:rPr>
+        <w:t>(</w:t>
+      </w:r>
+      <w:proofErr w:type="gramEnd"/>
+      <w:r>
+        <w:rPr>
+          <w:sz w:val="28"/>
+        </w:rPr>
+        <w:t>Número de casas depois da virgula)</w:t>
+      </w:r>
+    </w:p>
+    <w:p>
+      <w:pPr>
+        <w:rPr>
+          <w:sz w:val="28"/>
+        </w:rPr>
+      </w:pPr>
+    </w:p>
+    <w:p>
+      <w:pPr>
+        <w:rPr>
+          <w:sz w:val="28"/>
+        </w:rPr>
+      </w:pPr>
       <w:bookmarkStart w:id="1" w:name="_GoBack"/>
       <w:bookmarkEnd w:id="1"/>
+    </w:p>
+    <w:p>
+      <w:pPr>
+        <w:rPr>
+          <w:sz w:val="28"/>
+        </w:rPr>
+      </w:pPr>
+    </w:p>
+    <w:p>
+      <w:pPr>
+        <w:rPr>
+          <w:sz w:val="28"/>
+        </w:rPr>
+      </w:pPr>
+    </w:p>
+    <w:p>
+      <w:pPr>
+        <w:rPr>
+          <w:sz w:val="28"/>
+        </w:rPr>
+      </w:pPr>
+    </w:p>
+    <w:p>
+      <w:pPr>
+        <w:rPr>
+          <w:sz w:val="28"/>
+        </w:rPr>
+      </w:pPr>
+    </w:p>
+    <w:p>
+      <w:pPr>
+        <w:rPr>
+          <w:sz w:val="28"/>
+        </w:rPr>
+      </w:pPr>
     </w:p>
     <w:sectPr>
       <w:pgSz w:w="11906" w:h="16838"/>

</xml_diff>